<commit_message>
création A et B en pdf
</commit_message>
<xml_diff>
--- a/hlm2020_nb/hlm2020_nb_rapport_classe_A.docx
+++ b/hlm2020_nb/hlm2020_nb_rapport_classe_A.docx
@@ -843,12 +843,12 @@
       <w:pPr>
         <w:pStyle w:val="Titre1"/>
       </w:pPr>
-      <w:bookmarkStart w:id="0" w:name="données-sur-la-classe"/>
-      <w:bookmarkStart w:id="1" w:name="_Toc60854814"/>
+      <w:bookmarkStart w:id="0" w:name="_Toc60854814"/>
+      <w:bookmarkStart w:id="1" w:name="données-sur-la-classe"/>
       <w:r>
         <w:t>Données sur la classe</w:t>
       </w:r>
-      <w:bookmarkEnd w:id="1"/>
+      <w:bookmarkEnd w:id="0"/>
     </w:p>
     <w:p>
       <w:pPr>
@@ -1343,23 +1343,20 @@
       <w:pPr>
         <w:pStyle w:val="Titre1"/>
       </w:pPr>
-      <w:bookmarkStart w:id="3" w:name="design-et-mesures-entreprises"/>
-      <w:bookmarkStart w:id="4" w:name="_Toc60854815"/>
-      <w:bookmarkEnd w:id="0"/>
+      <w:bookmarkStart w:id="3" w:name="_Toc60854815"/>
+      <w:bookmarkStart w:id="4" w:name="design-et-mesures-entreprises"/>
+      <w:bookmarkEnd w:id="1"/>
       <w:r>
         <w:t>Design et mesures entreprises</w:t>
       </w:r>
-      <w:bookmarkEnd w:id="4"/>
+      <w:bookmarkEnd w:id="3"/>
     </w:p>
     <w:p>
       <w:pPr>
         <w:pStyle w:val="FirstParagraph"/>
       </w:pPr>
       <w:r>
-        <w:t>D’une manière générale, notre but était de réaliser une prise d’information de la classe avant l’intervention de la personne-ressource. Il y en aura une autre après l’intervention. La différence avant/après peut être un élémen</w:t>
-      </w:r>
-      <w:r>
-        <w:t>t nous renseignant sur l’efficacité de tout le dispositif-pilote.</w:t>
+        <w:t>D’une manière générale, notre but était de réaliser une prise d’information de la classe avant l’intervention de la personne-ressource. Il y en aura une autre après l’intervention. La différence avant/après peut être un élément nous renseignant sur l’efficacité de tout le dispositif-pilote.</w:t>
       </w:r>
     </w:p>
     <w:p>
@@ -1375,12 +1372,12 @@
       <w:pPr>
         <w:pStyle w:val="Titre2"/>
       </w:pPr>
-      <w:bookmarkStart w:id="5" w:name="au-niveau-des-enseignantes-titulaires"/>
-      <w:bookmarkStart w:id="6" w:name="_Toc60854816"/>
+      <w:bookmarkStart w:id="5" w:name="_Toc60854816"/>
+      <w:bookmarkStart w:id="6" w:name="au-niveau-des-enseignantes-titulaires"/>
       <w:r>
         <w:t>Au niveau des enseignant·es titulaires</w:t>
       </w:r>
-      <w:bookmarkEnd w:id="6"/>
+      <w:bookmarkEnd w:id="5"/>
     </w:p>
     <w:p>
       <w:pPr>
@@ -1398,23 +1395,20 @@
         <w:t>Sentiment d’efficacité</w:t>
       </w:r>
       <w:r>
-        <w:t xml:space="preserve"> (SEP) dans la gestion de classe (questionnaire en</w:t>
-      </w:r>
-      <w:r>
-        <w:t xml:space="preserve"> ligne)</w:t>
+        <w:t xml:space="preserve"> (SEP) dans la gestion de classe (questionnaire en ligne)</w:t>
       </w:r>
     </w:p>
     <w:p>
       <w:pPr>
         <w:pStyle w:val="Titre2"/>
       </w:pPr>
-      <w:bookmarkStart w:id="7" w:name="au-niveau-des-élèves-de-la-classe"/>
-      <w:bookmarkStart w:id="8" w:name="_Toc60854817"/>
-      <w:bookmarkEnd w:id="5"/>
+      <w:bookmarkStart w:id="7" w:name="_Toc60854817"/>
+      <w:bookmarkStart w:id="8" w:name="au-niveau-des-élèves-de-la-classe"/>
+      <w:bookmarkEnd w:id="6"/>
       <w:r>
         <w:t>Au niveau des élèves de la classe</w:t>
       </w:r>
-      <w:bookmarkEnd w:id="8"/>
+      <w:bookmarkEnd w:id="7"/>
     </w:p>
     <w:p>
       <w:pPr>
@@ -1476,23 +1470,20 @@
         <w:t>absences</w:t>
       </w:r>
       <w:r>
-        <w:t xml:space="preserve"> </w:t>
-      </w:r>
-      <w:r>
-        <w:t>(feuille de suivi en classe, en cours de réalisation par les enseignant·es)</w:t>
+        <w:t xml:space="preserve"> (feuille de suivi en classe, en cours de réalisation par les enseignant·es)</w:t>
       </w:r>
     </w:p>
     <w:p>
       <w:pPr>
         <w:pStyle w:val="Titre2"/>
       </w:pPr>
-      <w:bookmarkStart w:id="9" w:name="au-niveau-des-élèves-signalés"/>
-      <w:bookmarkStart w:id="10" w:name="_Toc60854818"/>
-      <w:bookmarkEnd w:id="7"/>
+      <w:bookmarkStart w:id="9" w:name="_Toc60854818"/>
+      <w:bookmarkStart w:id="10" w:name="au-niveau-des-élèves-signalés"/>
+      <w:bookmarkEnd w:id="8"/>
       <w:r>
         <w:t>Au niveau des élèves signalés</w:t>
       </w:r>
-      <w:bookmarkEnd w:id="10"/>
+      <w:bookmarkEnd w:id="9"/>
     </w:p>
     <w:p>
       <w:pPr>
@@ -1527,35 +1518,32 @@
         <w:t>Régulation émotionnelle</w:t>
       </w:r>
       <w:r>
-        <w:t xml:space="preserve"> (questionnaire papier, par l’enseignant-ressourc</w:t>
-      </w:r>
-      <w:r>
-        <w:t>e)</w:t>
+        <w:t xml:space="preserve"> (questionnaire papier, par l’enseignant-ressource)</w:t>
       </w:r>
     </w:p>
     <w:p>
       <w:pPr>
         <w:pStyle w:val="Titre1"/>
       </w:pPr>
-      <w:bookmarkStart w:id="11" w:name="premières-données"/>
-      <w:bookmarkStart w:id="12" w:name="_Toc60854819"/>
-      <w:bookmarkEnd w:id="3"/>
-      <w:bookmarkEnd w:id="9"/>
+      <w:bookmarkStart w:id="11" w:name="_Toc60854819"/>
+      <w:bookmarkStart w:id="12" w:name="premières-données"/>
+      <w:bookmarkEnd w:id="4"/>
+      <w:bookmarkEnd w:id="10"/>
       <w:r>
         <w:t>Premières données</w:t>
       </w:r>
-      <w:bookmarkEnd w:id="12"/>
+      <w:bookmarkEnd w:id="11"/>
     </w:p>
     <w:p>
       <w:pPr>
         <w:pStyle w:val="Titre2"/>
       </w:pPr>
-      <w:bookmarkStart w:id="13" w:name="sociogrammes"/>
-      <w:bookmarkStart w:id="14" w:name="_Toc60854820"/>
+      <w:bookmarkStart w:id="13" w:name="_Toc60854820"/>
+      <w:bookmarkStart w:id="14" w:name="sociogrammes"/>
       <w:r>
         <w:t>Sociogrammes</w:t>
       </w:r>
-      <w:bookmarkEnd w:id="14"/>
+      <w:bookmarkEnd w:id="13"/>
     </w:p>
     <w:p>
       <w:pPr>
@@ -1569,13 +1557,13 @@
       <w:pPr>
         <w:pStyle w:val="Titre2"/>
       </w:pPr>
-      <w:bookmarkStart w:id="15" w:name="echelle-sep-en-gestion-de-classe"/>
-      <w:bookmarkStart w:id="16" w:name="_Toc60854821"/>
-      <w:bookmarkEnd w:id="13"/>
+      <w:bookmarkStart w:id="15" w:name="_Toc60854821"/>
+      <w:bookmarkStart w:id="16" w:name="echelle-sep-en-gestion-de-classe"/>
+      <w:bookmarkEnd w:id="14"/>
       <w:r>
         <w:t>Echelle SEP en gestion de classe</w:t>
       </w:r>
-      <w:bookmarkEnd w:id="16"/>
+      <w:bookmarkEnd w:id="15"/>
     </w:p>
     <w:p>
       <w:pPr>
@@ -1605,10 +1593,7 @@
         </w:r>
       </w:hyperlink>
       <w:r>
-        <w:t xml:space="preserve"> résume les scores à chacune des 4 dimensions de la gestion de classe (gestion proactive, gestion réactive, implication des parents, implication de personnes </w:t>
-      </w:r>
-      <w:r>
-        <w:t>externes). Chaque score s’entend sur un maximum de 8.</w:t>
+        <w:t xml:space="preserve"> résume les scores à chacune des 4 dimensions de la gestion de classe (gestion proactive, gestion réactive, implication des parents, implication de personnes externes). Chaque score s’entend sur un maximum de 8.</w:t>
       </w:r>
     </w:p>
     <w:p>
@@ -2245,13 +2230,28 @@
       <w:pPr>
         <w:pStyle w:val="Titre2"/>
       </w:pPr>
-      <w:bookmarkStart w:id="18" w:name="echelle-bien-être-à-lécole"/>
-      <w:bookmarkStart w:id="19" w:name="_Toc60854822"/>
-      <w:bookmarkEnd w:id="15"/>
-      <w:r>
-        <w:t>Echelle Bien-être à l’école</w:t>
-      </w:r>
-      <w:bookmarkEnd w:id="19"/>
+      <w:bookmarkStart w:id="18" w:name="_Toc60854822"/>
+      <w:bookmarkStart w:id="19" w:name="echelle-bien-être-à-lécole"/>
+      <w:bookmarkEnd w:id="16"/>
+    </w:p>
+    <w:p>
+      <w:pPr>
+        <w:pStyle w:val="Titre2"/>
+      </w:pPr>
+    </w:p>
+    <w:p>
+      <w:pPr>
+        <w:pStyle w:val="Titre2"/>
+      </w:pPr>
+      <w:proofErr w:type="spellStart"/>
+      <w:r>
+        <w:t>Echelle</w:t>
+      </w:r>
+      <w:proofErr w:type="spellEnd"/>
+      <w:r>
+        <w:t xml:space="preserve"> Bien-être à l’école</w:t>
+      </w:r>
+      <w:bookmarkEnd w:id="18"/>
     </w:p>
     <w:p>
       <w:pPr>
@@ -2289,6 +2289,7 @@
         <w:pStyle w:val="captionnb"/>
       </w:pPr>
       <w:r>
+        <w:lastRenderedPageBreak/>
         <w:t xml:space="preserve">Table </w:t>
       </w:r>
       <w:bookmarkStart w:id="20" w:name="peers"/>
@@ -2312,10 +2313,7 @@
       </w:r>
       <w:bookmarkEnd w:id="20"/>
       <w:r>
-        <w:t xml:space="preserve">: Résumé des scores de </w:t>
-      </w:r>
-      <w:r>
-        <w:t>bien-être pour la classe</w:t>
+        <w:t>: Résumé des scores de bien-être pour la classe</w:t>
       </w:r>
     </w:p>
     <w:tbl>
@@ -2368,7 +2366,6 @@
                 <w:sz w:val="22"/>
                 <w:szCs w:val="22"/>
               </w:rPr>
-              <w:lastRenderedPageBreak/>
               <w:t>Classe</w:t>
             </w:r>
           </w:p>
@@ -2854,44 +2851,13 @@
       <w:pPr>
         <w:pStyle w:val="Titre2"/>
       </w:pPr>
-      <w:bookmarkStart w:id="22" w:name="echelle-de-régulation-émotionnelle"/>
-      <w:bookmarkStart w:id="23" w:name="_Toc60854823"/>
-      <w:bookmarkEnd w:id="18"/>
+      <w:bookmarkStart w:id="22" w:name="_Toc60854823"/>
+      <w:bookmarkStart w:id="23" w:name="echelle-de-régulation-émotionnelle"/>
+      <w:bookmarkEnd w:id="19"/>
       <w:r>
         <w:t>Echelle de Régulation émotionnelle</w:t>
       </w:r>
-      <w:bookmarkEnd w:id="23"/>
-    </w:p>
-    <w:p>
-      <w:pPr>
-        <w:pStyle w:val="FirstParagraph"/>
-      </w:pPr>
-      <w:r>
-        <w:rPr>
-          <w:i/>
-          <w:iCs/>
-        </w:rPr>
-        <w:t>Données en main des personnes-ressources (iden</w:t>
-      </w:r>
-      <w:r>
-        <w:rPr>
-          <w:i/>
-          <w:iCs/>
-        </w:rPr>
-        <w:t>tification des éventuels besoins)</w:t>
-      </w:r>
-    </w:p>
-    <w:p>
-      <w:pPr>
-        <w:pStyle w:val="Titre2"/>
-      </w:pPr>
-      <w:bookmarkStart w:id="24" w:name="echelle-de-compétences-psychosociales"/>
-      <w:bookmarkStart w:id="25" w:name="_Toc60854824"/>
       <w:bookmarkEnd w:id="22"/>
-      <w:r>
-        <w:t>Echelle de compétences psychosociales</w:t>
-      </w:r>
-      <w:bookmarkEnd w:id="25"/>
     </w:p>
     <w:p>
       <w:pPr>
@@ -2904,8 +2870,32 @@
         </w:rPr>
         <w:t>Données en main des personnes-ressources (identification des éventuels besoins)</w:t>
       </w:r>
-      <w:bookmarkEnd w:id="11"/>
+    </w:p>
+    <w:p>
+      <w:pPr>
+        <w:pStyle w:val="Titre2"/>
+      </w:pPr>
+      <w:bookmarkStart w:id="24" w:name="_Toc60854824"/>
+      <w:bookmarkStart w:id="25" w:name="echelle-de-compétences-psychosociales"/>
+      <w:bookmarkEnd w:id="23"/>
+      <w:r>
+        <w:t>Echelle de compétences psychosociales</w:t>
+      </w:r>
       <w:bookmarkEnd w:id="24"/>
+    </w:p>
+    <w:p>
+      <w:pPr>
+        <w:pStyle w:val="FirstParagraph"/>
+      </w:pPr>
+      <w:r>
+        <w:rPr>
+          <w:i/>
+          <w:iCs/>
+        </w:rPr>
+        <w:t>Données en main des personnes-ressources (identification des éventuels besoins)</w:t>
+      </w:r>
+      <w:bookmarkEnd w:id="12"/>
+      <w:bookmarkEnd w:id="25"/>
     </w:p>
     <w:sectPr>
       <w:headerReference w:type="default" r:id="rId8"/>

</xml_diff>